<commit_message>
attempted to add Omega example text
</commit_message>
<xml_diff>
--- a/MOTE/examples/Examples.docx
+++ b/MOTE/examples/Examples.docx
@@ -1325,21 +1325,131 @@
       <w:r>
         <w:t>BN ANOVA 1 SAS](</w:t>
       </w:r>
-      <w:r>
-        <w:t>https://raw.githubusercontent.com/doomlab/shiny-server/master/MOTE/examples/</w:t>
-      </w:r>
-      <w:r>
-        <w:t>bn%20anova</w:t>
-      </w:r>
-      <w:r>
-        <w:t>%20SAS.PNG</w:t>
-      </w:r>
-      <w:r>
-        <w:t>)</w:t>
-      </w:r>
+      <w:hyperlink r:id="rId18" w:history="1">
+        <w:r>
+          <w:rPr>
+            <w:rStyle w:val="Hyperlink"/>
+          </w:rPr>
+          <w:t>https://raw.githubusercontent.com/doomlab/shiny-server/master/MOTE/examples/bn%20anova%20SAS.PNG</w:t>
+        </w:r>
+      </w:hyperlink>
+      <w:r>
+        <w:t>)</w:t>
+      </w:r>
+    </w:p>
+    <w:p/>
+    <w:p>
+      <w:pPr>
+        <w:rPr>
+          <w:b/>
+        </w:rPr>
+      </w:pPr>
+      <w:r>
+        <w:rPr>
+          <w:b/>
+        </w:rPr>
+        <w:t>Chi-square – V</w:t>
+      </w:r>
+    </w:p>
+    <w:p>
+      <w:pPr>
+        <w:rPr>
+          <w:b/>
+        </w:rPr>
+      </w:pPr>
+    </w:p>
+    <w:p>
       <w:bookmarkStart w:id="0" w:name="_GoBack"/>
-      <w:bookmarkEnd w:id="0"/>
-    </w:p>
+      <w:r>
+        <w:t>Description goes here!</w:t>
+      </w:r>
+    </w:p>
+    <w:p/>
+    <w:p>
+      <w:r>
+        <w:t>**JASP**</w:t>
+      </w:r>
+    </w:p>
+    <w:p>
+      <w:proofErr w:type="gramStart"/>
+      <w:r>
+        <w:t>![</w:t>
+      </w:r>
+      <w:proofErr w:type="gramEnd"/>
+      <w:r>
+        <w:t>Chi-square JASP](</w:t>
+      </w:r>
+      <w:r>
+        <w:t>https://raw.githubusercontent.com/doomlab/shiny-server/master/MOTE/examples/</w:t>
+      </w:r>
+      <w:r>
+        <w:t>chisq</w:t>
+      </w:r>
+      <w:r>
+        <w:t>%20JASP.png</w:t>
+      </w:r>
+      <w:r>
+        <w:t>)</w:t>
+      </w:r>
+    </w:p>
+    <w:p/>
+    <w:p>
+      <w:r>
+        <w:t>**SPSS**</w:t>
+      </w:r>
+    </w:p>
+    <w:p>
+      <w:proofErr w:type="gramStart"/>
+      <w:r>
+        <w:t>![</w:t>
+      </w:r>
+      <w:proofErr w:type="gramEnd"/>
+      <w:r>
+        <w:t>Chi-square SPSS](</w:t>
+      </w:r>
+      <w:r>
+        <w:t>https://raw.githubusercontent.com/doomlab/shiny-server/master/MOTE/examples/</w:t>
+      </w:r>
+      <w:r>
+        <w:t>chisq</w:t>
+      </w:r>
+      <w:r>
+        <w:t>%20SPSS.png</w:t>
+      </w:r>
+      <w:r>
+        <w:t>)</w:t>
+      </w:r>
+    </w:p>
+    <w:p/>
+    <w:p>
+      <w:r>
+        <w:t>**SAS**</w:t>
+      </w:r>
+      <w:r>
+        <w:br/>
+      </w:r>
+      <w:proofErr w:type="gramStart"/>
+      <w:r>
+        <w:t>![</w:t>
+      </w:r>
+      <w:proofErr w:type="gramEnd"/>
+      <w:r>
+        <w:t>Chi-square SAS](</w:t>
+      </w:r>
+      <w:hyperlink r:id="rId19" w:history="1">
+        <w:r>
+          <w:rPr>
+            <w:rStyle w:val="Hyperlink"/>
+          </w:rPr>
+          <w:t>https://raw.githubusercontent.com/doomlab/shiny-server/master/MOTE/examples/chisq%20SAS.PNG</w:t>
+        </w:r>
+      </w:hyperlink>
+      <w:r>
+        <w:t>)</w:t>
+      </w:r>
+    </w:p>
+    <w:bookmarkEnd w:id="0"/>
+    <w:p/>
     <w:p>
       <w:pPr>
         <w:rPr>

</xml_diff>

<commit_message>
adding SCIP paper, deleting PDFs
</commit_message>
<xml_diff>
--- a/MOTE/examples/Examples.docx
+++ b/MOTE/examples/Examples.docx
@@ -515,13 +515,13 @@
         <w:rPr>
           <w:b/>
         </w:rPr>
+        <w:t xml:space="preserve">Dependent *t* Repeated Measures </w:t>
+      </w:r>
+    </w:p>
+    <w:p/>
+    <w:p>
+      <w:r>
         <w:lastRenderedPageBreak/>
-        <w:t xml:space="preserve">Dependent *t* Repeated Measures </w:t>
-      </w:r>
-    </w:p>
-    <w:p/>
-    <w:p>
-      <w:r>
         <w:t xml:space="preserve">In a study to test the effects of science fiction movies on people's belief in the supernatural, seven people completed a measure of belief in the supernatural before and after watching a popular science fiction movie. </w:t>
       </w:r>
       <w:r>
@@ -732,8 +732,11 @@
     <w:p/>
     <w:p>
       <w:r>
+        <w:t xml:space="preserve">A forensic psychologist conducted a study to examine whether being hypnotized during recall affects how well a witness can remember facts about an event. Eight participants watched a short film of a mock robbery, after which each participant was questioned about what he or she had seen. The four participants in the experimental group were questioned while they were </w:t>
+      </w:r>
+      <w:r>
         <w:lastRenderedPageBreak/>
-        <w:t>A forensic psychologist conducted a study to examine whether being hypnotized during recall affects how well a witness can remember facts about an event. Eight participants watched a short film of a mock robbery, after which each participant was questioned about what he or she had seen. The four participants in the experimental group were questioned while they were hypnotized and gave 14, 22, 18, and 17 accurate responses. The four participants in the control group gave 20, 25, 24, and 23 accurate responses.</w:t>
+        <w:t>hypnotized and gave 14, 22, 18, and 17 accurate responses. The four participants in the control group gave 20, 25, 24, and 23 accurate responses.</w:t>
       </w:r>
       <w:r>
         <w:t xml:space="preserve"> The data is included at [GitHub](</w:t>
@@ -949,11 +952,14 @@
     <w:p/>
     <w:p>
       <w:r>
+        <w:t>A forensic psychologist conducted a study to examine whether being hypnotized during recall affects how well a witness can remember facts about an event. Eight participants watched a short film of a mock robbery, after which each participant was questioned about what he or she had seen. The four participants in the experimental group were questioned while they were hypnotized and gave 14, 22, 18, and 17 accurate responses. The four participants in the control group gave 20, 25, 24, and 23 accurate responses.</w:t>
+      </w:r>
+      <w:r>
+        <w:t xml:space="preserve"> The data is included at </w:t>
+      </w:r>
+      <w:r>
         <w:lastRenderedPageBreak/>
-        <w:t>A forensic psychologist conducted a study to examine whether being hypnotized during recall affects how well a witness can remember facts about an event. Eight participants watched a short film of a mock robbery, after which each participant was questioned about what he or she had seen. The four participants in the experimental group were questioned while they were hypnotized and gave 14, 22, 18, and 17 accurate responses. The four participants in the control group gave 20, 25, 24, and 23 accurate responses.</w:t>
-      </w:r>
-      <w:r>
-        <w:t xml:space="preserve"> The data is included at [GitHub](</w:t>
+        <w:t>[GitHub](</w:t>
       </w:r>
       <w:hyperlink r:id="rId15" w:history="1">
         <w:r>
@@ -1185,6 +1191,7 @@
     </w:p>
     <w:p>
       <w:r>
+        <w:lastRenderedPageBreak/>
         <w:t>Individuals were polled about their number of friends (low, medium, high) and their number of kids (1, 2, 3+) to determine if there was a relationship between friend groups and number of children, as we might expect that those with more children may have less time for friendship maintaining activities. The data is included at [GitHub](</w:t>
       </w:r>
       <w:hyperlink r:id="rId18" w:history="1">
@@ -1501,6 +1508,14 @@
     <w:tbl>
       <w:tblPr>
         <w:tblW w:w="5000" w:type="pct"/>
+        <w:tblBorders>
+          <w:top w:val="single" w:sz="4" w:space="0" w:color="auto"/>
+          <w:left w:val="single" w:sz="4" w:space="0" w:color="auto"/>
+          <w:bottom w:val="single" w:sz="4" w:space="0" w:color="auto"/>
+          <w:right w:val="single" w:sz="4" w:space="0" w:color="auto"/>
+          <w:insideH w:val="single" w:sz="4" w:space="0" w:color="auto"/>
+          <w:insideV w:val="single" w:sz="4" w:space="0" w:color="auto"/>
+        </w:tblBorders>
         <w:tblLook w:val="04A0" w:firstRow="1" w:lastRow="0" w:firstColumn="1" w:lastColumn="0" w:noHBand="0" w:noVBand="1"/>
       </w:tblPr>
       <w:tblGrid>
@@ -1515,12 +1530,6 @@
         <w:tc>
           <w:tcPr>
             <w:tcW w:w="1667" w:type="pct"/>
-            <w:tcBorders>
-              <w:top w:val="nil"/>
-              <w:left w:val="nil"/>
-              <w:bottom w:val="nil"/>
-              <w:right w:val="nil"/>
-            </w:tcBorders>
             <w:shd w:val="clear" w:color="auto" w:fill="auto"/>
             <w:noWrap/>
             <w:vAlign w:val="bottom"/>
@@ -1547,12 +1556,6 @@
         <w:tc>
           <w:tcPr>
             <w:tcW w:w="1667" w:type="pct"/>
-            <w:tcBorders>
-              <w:top w:val="nil"/>
-              <w:left w:val="nil"/>
-              <w:bottom w:val="nil"/>
-              <w:right w:val="nil"/>
-            </w:tcBorders>
           </w:tcPr>
           <w:p>
             <w:pPr>
@@ -1566,19 +1569,22 @@
                 <w:rFonts w:ascii="TimesNewRomanPSMT" w:eastAsia="Times New Roman" w:hAnsi="TimesNewRomanPSMT" w:cs="TimesNewRomanPSMT"/>
                 <w:color w:val="000000"/>
               </w:rPr>
-              <w:t xml:space="preserve">Can work for any of them, but mostly BN one way </w:t>
+              <w:t xml:space="preserve">Can work for any of them, but mostly BN </w:t>
+            </w:r>
+            <w:bookmarkStart w:id="0" w:name="_GoBack"/>
+            <w:bookmarkEnd w:id="0"/>
+            <w:r>
+              <w:rPr>
+                <w:rFonts w:ascii="TimesNewRomanPSMT" w:eastAsia="Times New Roman" w:hAnsi="TimesNewRomanPSMT" w:cs="TimesNewRomanPSMT"/>
+                <w:color w:val="000000"/>
+              </w:rPr>
+              <w:t xml:space="preserve">one way </w:t>
             </w:r>
           </w:p>
         </w:tc>
         <w:tc>
           <w:tcPr>
             <w:tcW w:w="1666" w:type="pct"/>
-            <w:tcBorders>
-              <w:top w:val="nil"/>
-              <w:left w:val="nil"/>
-              <w:bottom w:val="nil"/>
-              <w:right w:val="nil"/>
-            </w:tcBorders>
           </w:tcPr>
           <w:p>
             <w:pPr>
@@ -1620,12 +1626,6 @@
         <w:tc>
           <w:tcPr>
             <w:tcW w:w="1667" w:type="pct"/>
-            <w:tcBorders>
-              <w:top w:val="nil"/>
-              <w:left w:val="nil"/>
-              <w:bottom w:val="nil"/>
-              <w:right w:val="nil"/>
-            </w:tcBorders>
             <w:shd w:val="clear" w:color="auto" w:fill="auto"/>
             <w:noWrap/>
             <w:vAlign w:val="bottom"/>
@@ -1652,12 +1652,6 @@
         <w:tc>
           <w:tcPr>
             <w:tcW w:w="1667" w:type="pct"/>
-            <w:tcBorders>
-              <w:top w:val="nil"/>
-              <w:left w:val="nil"/>
-              <w:bottom w:val="nil"/>
-              <w:right w:val="nil"/>
-            </w:tcBorders>
           </w:tcPr>
           <w:p>
             <w:pPr>
@@ -1678,12 +1672,6 @@
         <w:tc>
           <w:tcPr>
             <w:tcW w:w="1666" w:type="pct"/>
-            <w:tcBorders>
-              <w:top w:val="nil"/>
-              <w:left w:val="nil"/>
-              <w:bottom w:val="nil"/>
-              <w:right w:val="nil"/>
-            </w:tcBorders>
           </w:tcPr>
           <w:p>
             <w:pPr>
@@ -1709,12 +1697,6 @@
         <w:tc>
           <w:tcPr>
             <w:tcW w:w="1667" w:type="pct"/>
-            <w:tcBorders>
-              <w:top w:val="nil"/>
-              <w:left w:val="nil"/>
-              <w:bottom w:val="nil"/>
-              <w:right w:val="nil"/>
-            </w:tcBorders>
             <w:shd w:val="clear" w:color="auto" w:fill="auto"/>
             <w:noWrap/>
             <w:vAlign w:val="bottom"/>
@@ -1741,12 +1723,6 @@
         <w:tc>
           <w:tcPr>
             <w:tcW w:w="1667" w:type="pct"/>
-            <w:tcBorders>
-              <w:top w:val="nil"/>
-              <w:left w:val="nil"/>
-              <w:bottom w:val="nil"/>
-              <w:right w:val="nil"/>
-            </w:tcBorders>
           </w:tcPr>
           <w:p>
             <w:pPr>
@@ -1767,12 +1743,6 @@
         <w:tc>
           <w:tcPr>
             <w:tcW w:w="1666" w:type="pct"/>
-            <w:tcBorders>
-              <w:top w:val="nil"/>
-              <w:left w:val="nil"/>
-              <w:bottom w:val="nil"/>
-              <w:right w:val="nil"/>
-            </w:tcBorders>
           </w:tcPr>
           <w:p>
             <w:pPr>
@@ -1814,12 +1784,6 @@
         <w:tc>
           <w:tcPr>
             <w:tcW w:w="1667" w:type="pct"/>
-            <w:tcBorders>
-              <w:top w:val="nil"/>
-              <w:left w:val="nil"/>
-              <w:bottom w:val="nil"/>
-              <w:right w:val="nil"/>
-            </w:tcBorders>
             <w:shd w:val="clear" w:color="auto" w:fill="auto"/>
             <w:noWrap/>
             <w:vAlign w:val="bottom"/>
@@ -1846,12 +1810,6 @@
         <w:tc>
           <w:tcPr>
             <w:tcW w:w="1667" w:type="pct"/>
-            <w:tcBorders>
-              <w:top w:val="nil"/>
-              <w:left w:val="nil"/>
-              <w:bottom w:val="nil"/>
-              <w:right w:val="nil"/>
-            </w:tcBorders>
           </w:tcPr>
           <w:p>
             <w:pPr>
@@ -1872,12 +1830,6 @@
         <w:tc>
           <w:tcPr>
             <w:tcW w:w="1666" w:type="pct"/>
-            <w:tcBorders>
-              <w:top w:val="nil"/>
-              <w:left w:val="nil"/>
-              <w:bottom w:val="nil"/>
-              <w:right w:val="nil"/>
-            </w:tcBorders>
           </w:tcPr>
           <w:p>
             <w:pPr>
@@ -1903,12 +1855,6 @@
         <w:tc>
           <w:tcPr>
             <w:tcW w:w="1667" w:type="pct"/>
-            <w:tcBorders>
-              <w:top w:val="nil"/>
-              <w:left w:val="nil"/>
-              <w:bottom w:val="nil"/>
-              <w:right w:val="nil"/>
-            </w:tcBorders>
             <w:shd w:val="clear" w:color="auto" w:fill="auto"/>
             <w:noWrap/>
             <w:vAlign w:val="bottom"/>
@@ -1935,12 +1881,6 @@
         <w:tc>
           <w:tcPr>
             <w:tcW w:w="1667" w:type="pct"/>
-            <w:tcBorders>
-              <w:top w:val="nil"/>
-              <w:left w:val="nil"/>
-              <w:bottom w:val="nil"/>
-              <w:right w:val="nil"/>
-            </w:tcBorders>
           </w:tcPr>
           <w:p>
             <w:pPr>
@@ -1961,12 +1901,6 @@
         <w:tc>
           <w:tcPr>
             <w:tcW w:w="1666" w:type="pct"/>
-            <w:tcBorders>
-              <w:top w:val="nil"/>
-              <w:left w:val="nil"/>
-              <w:bottom w:val="nil"/>
-              <w:right w:val="nil"/>
-            </w:tcBorders>
           </w:tcPr>
           <w:p>
             <w:pPr>
@@ -1992,12 +1926,6 @@
         <w:tc>
           <w:tcPr>
             <w:tcW w:w="1667" w:type="pct"/>
-            <w:tcBorders>
-              <w:top w:val="nil"/>
-              <w:left w:val="nil"/>
-              <w:bottom w:val="nil"/>
-              <w:right w:val="nil"/>
-            </w:tcBorders>
             <w:shd w:val="clear" w:color="auto" w:fill="auto"/>
             <w:noWrap/>
             <w:vAlign w:val="bottom"/>
@@ -2024,12 +1952,6 @@
         <w:tc>
           <w:tcPr>
             <w:tcW w:w="1667" w:type="pct"/>
-            <w:tcBorders>
-              <w:top w:val="nil"/>
-              <w:left w:val="nil"/>
-              <w:bottom w:val="nil"/>
-              <w:right w:val="nil"/>
-            </w:tcBorders>
           </w:tcPr>
           <w:p>
             <w:pPr>
@@ -2050,12 +1972,6 @@
         <w:tc>
           <w:tcPr>
             <w:tcW w:w="1666" w:type="pct"/>
-            <w:tcBorders>
-              <w:top w:val="nil"/>
-              <w:left w:val="nil"/>
-              <w:bottom w:val="nil"/>
-              <w:right w:val="nil"/>
-            </w:tcBorders>
           </w:tcPr>
           <w:p>
             <w:pPr>
@@ -2081,12 +1997,6 @@
         <w:tc>
           <w:tcPr>
             <w:tcW w:w="1667" w:type="pct"/>
-            <w:tcBorders>
-              <w:top w:val="nil"/>
-              <w:left w:val="nil"/>
-              <w:bottom w:val="nil"/>
-              <w:right w:val="nil"/>
-            </w:tcBorders>
             <w:shd w:val="clear" w:color="auto" w:fill="auto"/>
             <w:noWrap/>
             <w:vAlign w:val="bottom"/>
@@ -2113,12 +2023,6 @@
         <w:tc>
           <w:tcPr>
             <w:tcW w:w="1667" w:type="pct"/>
-            <w:tcBorders>
-              <w:top w:val="nil"/>
-              <w:left w:val="nil"/>
-              <w:bottom w:val="nil"/>
-              <w:right w:val="nil"/>
-            </w:tcBorders>
           </w:tcPr>
           <w:p>
             <w:pPr>
@@ -2139,12 +2043,6 @@
         <w:tc>
           <w:tcPr>
             <w:tcW w:w="1666" w:type="pct"/>
-            <w:tcBorders>
-              <w:top w:val="nil"/>
-              <w:left w:val="nil"/>
-              <w:bottom w:val="nil"/>
-              <w:right w:val="nil"/>
-            </w:tcBorders>
           </w:tcPr>
           <w:p>
             <w:pPr>
@@ -2170,12 +2068,6 @@
         <w:tc>
           <w:tcPr>
             <w:tcW w:w="1667" w:type="pct"/>
-            <w:tcBorders>
-              <w:top w:val="nil"/>
-              <w:left w:val="nil"/>
-              <w:bottom w:val="nil"/>
-              <w:right w:val="nil"/>
-            </w:tcBorders>
             <w:shd w:val="clear" w:color="auto" w:fill="auto"/>
             <w:noWrap/>
             <w:vAlign w:val="bottom"/>
@@ -2202,12 +2094,6 @@
         <w:tc>
           <w:tcPr>
             <w:tcW w:w="1667" w:type="pct"/>
-            <w:tcBorders>
-              <w:top w:val="nil"/>
-              <w:left w:val="nil"/>
-              <w:bottom w:val="nil"/>
-              <w:right w:val="nil"/>
-            </w:tcBorders>
           </w:tcPr>
           <w:p>
             <w:pPr>
@@ -2228,12 +2114,6 @@
         <w:tc>
           <w:tcPr>
             <w:tcW w:w="1666" w:type="pct"/>
-            <w:tcBorders>
-              <w:top w:val="nil"/>
-              <w:left w:val="nil"/>
-              <w:bottom w:val="nil"/>
-              <w:right w:val="nil"/>
-            </w:tcBorders>
           </w:tcPr>
           <w:p>
             <w:pPr>
@@ -2275,12 +2155,6 @@
         <w:tc>
           <w:tcPr>
             <w:tcW w:w="1667" w:type="pct"/>
-            <w:tcBorders>
-              <w:top w:val="nil"/>
-              <w:left w:val="nil"/>
-              <w:bottom w:val="nil"/>
-              <w:right w:val="nil"/>
-            </w:tcBorders>
             <w:shd w:val="clear" w:color="auto" w:fill="auto"/>
             <w:noWrap/>
             <w:vAlign w:val="bottom"/>
@@ -2307,12 +2181,6 @@
         <w:tc>
           <w:tcPr>
             <w:tcW w:w="1667" w:type="pct"/>
-            <w:tcBorders>
-              <w:top w:val="nil"/>
-              <w:left w:val="nil"/>
-              <w:bottom w:val="nil"/>
-              <w:right w:val="nil"/>
-            </w:tcBorders>
           </w:tcPr>
           <w:p>
             <w:pPr>
@@ -2326,27 +2194,13 @@
                 <w:rFonts w:ascii="TimesNewRomanPSMT" w:eastAsia="Times New Roman" w:hAnsi="TimesNewRomanPSMT" w:cs="TimesNewRomanPSMT"/>
                 <w:color w:val="000000"/>
               </w:rPr>
-              <w:t xml:space="preserve">Either mix or two way RM </w:t>
-            </w:r>
-            <w:r>
-              <w:rPr>
-                <w:rFonts w:ascii="TimesNewRomanPSMT" w:eastAsia="Times New Roman" w:hAnsi="TimesNewRomanPSMT" w:cs="TimesNewRomanPSMT"/>
-                <w:color w:val="000000"/>
-              </w:rPr>
-              <w:lastRenderedPageBreak/>
-              <w:t>designs</w:t>
+              <w:t>Either mix or two way RM designs</w:t>
             </w:r>
           </w:p>
         </w:tc>
         <w:tc>
           <w:tcPr>
             <w:tcW w:w="1666" w:type="pct"/>
-            <w:tcBorders>
-              <w:top w:val="nil"/>
-              <w:left w:val="nil"/>
-              <w:bottom w:val="nil"/>
-              <w:right w:val="nil"/>
-            </w:tcBorders>
           </w:tcPr>
           <w:p>
             <w:pPr>
@@ -2360,7 +2214,6 @@
                 <w:rFonts w:ascii="TimesNewRomanPSMT" w:eastAsia="Times New Roman" w:hAnsi="TimesNewRomanPSMT" w:cs="TimesNewRomanPSMT"/>
                 <w:color w:val="000000"/>
               </w:rPr>
-              <w:lastRenderedPageBreak/>
               <w:t xml:space="preserve">No real considerations here. </w:t>
             </w:r>
           </w:p>
@@ -2373,12 +2226,6 @@
         <w:tc>
           <w:tcPr>
             <w:tcW w:w="1667" w:type="pct"/>
-            <w:tcBorders>
-              <w:top w:val="nil"/>
-              <w:left w:val="nil"/>
-              <w:bottom w:val="nil"/>
-              <w:right w:val="nil"/>
-            </w:tcBorders>
             <w:shd w:val="clear" w:color="auto" w:fill="auto"/>
             <w:noWrap/>
             <w:vAlign w:val="bottom"/>
@@ -2405,12 +2252,6 @@
         <w:tc>
           <w:tcPr>
             <w:tcW w:w="1667" w:type="pct"/>
-            <w:tcBorders>
-              <w:top w:val="nil"/>
-              <w:left w:val="nil"/>
-              <w:bottom w:val="nil"/>
-              <w:right w:val="nil"/>
-            </w:tcBorders>
           </w:tcPr>
           <w:p>
             <w:pPr>
@@ -2431,12 +2272,6 @@
         <w:tc>
           <w:tcPr>
             <w:tcW w:w="1666" w:type="pct"/>
-            <w:tcBorders>
-              <w:top w:val="nil"/>
-              <w:left w:val="nil"/>
-              <w:bottom w:val="nil"/>
-              <w:right w:val="nil"/>
-            </w:tcBorders>
           </w:tcPr>
           <w:p>
             <w:pPr>
@@ -2462,12 +2297,6 @@
         <w:tc>
           <w:tcPr>
             <w:tcW w:w="1667" w:type="pct"/>
-            <w:tcBorders>
-              <w:top w:val="nil"/>
-              <w:left w:val="nil"/>
-              <w:bottom w:val="nil"/>
-              <w:right w:val="nil"/>
-            </w:tcBorders>
             <w:shd w:val="clear" w:color="auto" w:fill="auto"/>
             <w:noWrap/>
             <w:vAlign w:val="bottom"/>
@@ -2486,6 +2315,7 @@
                 <w:rFonts w:ascii="TimesNewRomanPSMT" w:eastAsia="Times New Roman" w:hAnsi="TimesNewRomanPSMT" w:cs="TimesNewRomanPSMT"/>
                 <w:color w:val="000000"/>
               </w:rPr>
+              <w:lastRenderedPageBreak/>
               <w:t>omega.partial.SS.rm.R</w:t>
             </w:r>
             <w:proofErr w:type="spellEnd"/>
@@ -2494,12 +2324,6 @@
         <w:tc>
           <w:tcPr>
             <w:tcW w:w="1667" w:type="pct"/>
-            <w:tcBorders>
-              <w:top w:val="nil"/>
-              <w:left w:val="nil"/>
-              <w:bottom w:val="nil"/>
-              <w:right w:val="nil"/>
-            </w:tcBorders>
           </w:tcPr>
           <w:p>
             <w:pPr>
@@ -2520,12 +2344,6 @@
         <w:tc>
           <w:tcPr>
             <w:tcW w:w="1666" w:type="pct"/>
-            <w:tcBorders>
-              <w:top w:val="nil"/>
-              <w:left w:val="nil"/>
-              <w:bottom w:val="nil"/>
-              <w:right w:val="nil"/>
-            </w:tcBorders>
           </w:tcPr>
           <w:p>
             <w:pPr>
@@ -2625,10 +2443,7 @@
         <w:t>(you know maybe there’s a way to rework this one so it’s a bit more obviously between subjects?)</w:t>
       </w:r>
     </w:p>
-    <w:p>
-      <w:bookmarkStart w:id="0" w:name="_GoBack"/>
-      <w:bookmarkEnd w:id="0"/>
-    </w:p>
+    <w:p/>
     <w:p>
       <w:r>
         <w:t xml:space="preserve">RM two way ANOVA: </w:t>
@@ -2655,27 +2470,24 @@
     <w:p/>
     <w:p>
       <w:r>
-        <w:t xml:space="preserve">Given previous research, we know that backward strength in free association tends to increase the ratings participants give when you ask them how many people out of 100 would say a word </w:t>
-      </w:r>
+        <w:t>Given previous research, we know that backward strength in free association tends to increase the ratings participants give when you ask them how many people out of 100 would say a word in response to a target word (like Family Feud). This result is tied to people’s overestimation of how well they think they know something, which is bad for studying.</w:t>
+      </w:r>
+      <w:r>
+        <w:t xml:space="preserve"> So, we gave people instructions </w:t>
+      </w:r>
+      <w:r>
+        <w:t xml:space="preserve">on how </w:t>
+      </w:r>
+      <w:r>
+        <w:t>to ignore the BSG.  Did it help</w:t>
+      </w:r>
+      <w:r>
+        <w:t>? Is there an interaction between BSG and instructions given?</w:t>
+      </w:r>
+    </w:p>
+    <w:p>
       <w:r>
         <w:lastRenderedPageBreak/>
-        <w:t>in response to a target word (like Family Feud). This result is tied to people’s overestimation of how well they think they know something, which is bad for studying.</w:t>
-      </w:r>
-      <w:r>
-        <w:t xml:space="preserve"> So, we gave people instructions </w:t>
-      </w:r>
-      <w:r>
-        <w:t xml:space="preserve">on how </w:t>
-      </w:r>
-      <w:r>
-        <w:t>to ignore the BSG.  Did it help</w:t>
-      </w:r>
-      <w:r>
-        <w:t>? Is there an interaction between BSG and instructions given?</w:t>
-      </w:r>
-    </w:p>
-    <w:p>
-      <w:r>
         <w:br w:type="page"/>
       </w:r>
     </w:p>

</xml_diff>